<commit_message>
updated doc from notes during meeting
</commit_message>
<xml_diff>
--- a/docs/notes/Internship Update.docx
+++ b/docs/notes/Internship Update.docx
@@ -104,17 +104,7 @@
           <w:szCs w:val="30"/>
           <w:u w:val="single"/>
         </w:rPr>
-        <w:t>T</w:t>
-      </w:r>
-      <w:r>
-        <w:rPr>
-          <w:rFonts w:ascii="Helvetica" w:hAnsi="Helvetica"/>
-          <w:b/>
-          <w:sz w:val="36"/>
-          <w:szCs w:val="30"/>
-          <w:u w:val="single"/>
-        </w:rPr>
-        <w:t>hickshake</w:t>
+        <w:t>Thickshake</w:t>
       </w:r>
       <w:proofErr w:type="spellEnd"/>
     </w:p>
@@ -500,6 +490,46 @@
     </w:p>
     <w:p>
       <w:pPr>
+        <w:pStyle w:val="ListParagraph"/>
+        <w:numPr>
+          <w:ilvl w:val="0"/>
+          <w:numId w:val="2"/>
+        </w:numPr>
+        <w:rPr>
+          <w:rFonts w:ascii="Helvetica" w:hAnsi="Helvetica"/>
+          <w:sz w:val="24"/>
+        </w:rPr>
+      </w:pPr>
+      <w:r>
+        <w:rPr>
+          <w:rFonts w:ascii="Helvetica" w:hAnsi="Helvetica"/>
+          <w:sz w:val="24"/>
+        </w:rPr>
+        <w:t>Retrieve metadata from SLWA API</w:t>
+      </w:r>
+    </w:p>
+    <w:p>
+      <w:pPr>
+        <w:pStyle w:val="ListParagraph"/>
+        <w:numPr>
+          <w:ilvl w:val="0"/>
+          <w:numId w:val="2"/>
+        </w:numPr>
+        <w:rPr>
+          <w:rFonts w:ascii="Helvetica" w:hAnsi="Helvetica"/>
+          <w:sz w:val="24"/>
+        </w:rPr>
+      </w:pPr>
+      <w:r>
+        <w:rPr>
+          <w:rFonts w:ascii="Helvetica" w:hAnsi="Helvetica"/>
+          <w:sz w:val="24"/>
+        </w:rPr>
+        <w:t>Dump final metadata back to MARC? SQL?</w:t>
+      </w:r>
+    </w:p>
+    <w:p>
+      <w:pPr>
         <w:rPr>
           <w:rFonts w:ascii="Helvetica" w:hAnsi="Helvetica"/>
           <w:b/>
@@ -807,340 +837,347 @@
           <w:sz w:val="28"/>
         </w:rPr>
       </w:pPr>
-    </w:p>
-    <w:p>
-      <w:pPr>
+      <w:r>
         <w:rPr>
           <w:rFonts w:ascii="Helvetica" w:hAnsi="Helvetica"/>
           <w:b/>
           <w:sz w:val="28"/>
         </w:rPr>
-      </w:pPr>
+        <w:lastRenderedPageBreak/>
+        <w:t>Classifier (</w:t>
+      </w:r>
+      <w:proofErr w:type="spellStart"/>
       <w:r>
         <w:rPr>
           <w:rFonts w:ascii="Helvetica" w:hAnsi="Helvetica"/>
           <w:b/>
           <w:sz w:val="28"/>
         </w:rPr>
-        <w:lastRenderedPageBreak/>
-        <w:t>Classifier (</w:t>
-      </w:r>
-      <w:proofErr w:type="spellStart"/>
+        <w:t>clf</w:t>
+      </w:r>
+      <w:proofErr w:type="spellEnd"/>
       <w:r>
         <w:rPr>
           <w:rFonts w:ascii="Helvetica" w:hAnsi="Helvetica"/>
           <w:b/>
           <w:sz w:val="28"/>
         </w:rPr>
-        <w:t>clf</w:t>
+        <w:t>)</w:t>
+      </w:r>
+    </w:p>
+    <w:p>
+      <w:pPr>
+        <w:rPr>
+          <w:rFonts w:ascii="Helvetica" w:hAnsi="Helvetica"/>
+          <w:sz w:val="24"/>
+        </w:rPr>
+      </w:pPr>
+      <w:r>
+        <w:rPr>
+          <w:rFonts w:ascii="Helvetica" w:hAnsi="Helvetica"/>
+          <w:sz w:val="24"/>
+        </w:rPr>
+        <w:t>Functions:</w:t>
+      </w:r>
+    </w:p>
+    <w:p>
+      <w:pPr>
+        <w:pStyle w:val="ListParagraph"/>
+        <w:numPr>
+          <w:ilvl w:val="0"/>
+          <w:numId w:val="2"/>
+        </w:numPr>
+        <w:rPr>
+          <w:rFonts w:ascii="Helvetica" w:hAnsi="Helvetica"/>
+          <w:sz w:val="24"/>
+        </w:rPr>
+      </w:pPr>
+      <w:r>
+        <w:rPr>
+          <w:rFonts w:ascii="Helvetica" w:hAnsi="Helvetica"/>
+          <w:sz w:val="24"/>
+        </w:rPr>
+        <w:t>Loads faces and metadata from HDF5, selects relevant features and label</w:t>
+      </w:r>
+    </w:p>
+    <w:p>
+      <w:pPr>
+        <w:pStyle w:val="ListParagraph"/>
+        <w:numPr>
+          <w:ilvl w:val="0"/>
+          <w:numId w:val="2"/>
+        </w:numPr>
+        <w:rPr>
+          <w:rFonts w:ascii="Helvetica" w:hAnsi="Helvetica"/>
+          <w:sz w:val="24"/>
+        </w:rPr>
+      </w:pPr>
+      <w:r>
+        <w:rPr>
+          <w:rFonts w:ascii="Helvetica" w:hAnsi="Helvetica"/>
+          <w:sz w:val="24"/>
+        </w:rPr>
+        <w:t>INPROGRESS: Pre-processes dataset to prepare for machine learning</w:t>
+      </w:r>
+    </w:p>
+    <w:p>
+      <w:pPr>
+        <w:pStyle w:val="ListParagraph"/>
+        <w:numPr>
+          <w:ilvl w:val="0"/>
+          <w:numId w:val="2"/>
+        </w:numPr>
+        <w:rPr>
+          <w:rFonts w:ascii="Helvetica" w:hAnsi="Helvetica"/>
+          <w:sz w:val="24"/>
+        </w:rPr>
+      </w:pPr>
+      <w:r>
+        <w:rPr>
+          <w:rFonts w:ascii="Helvetica" w:hAnsi="Helvetica"/>
+          <w:sz w:val="24"/>
+        </w:rPr>
+        <w:t xml:space="preserve">TODO: Runs training &amp; testing, outputs </w:t>
+      </w:r>
+      <w:proofErr w:type="gramStart"/>
+      <w:r>
+        <w:rPr>
+          <w:rFonts w:ascii="Helvetica" w:hAnsi="Helvetica"/>
+          <w:sz w:val="24"/>
+        </w:rPr>
+        <w:t>results</w:t>
+      </w:r>
+      <w:proofErr w:type="gramEnd"/>
+      <w:r>
+        <w:rPr>
+          <w:rFonts w:ascii="Helvetica" w:hAnsi="Helvetica"/>
+          <w:sz w:val="24"/>
+        </w:rPr>
+        <w:t xml:space="preserve"> and predictions</w:t>
+      </w:r>
+    </w:p>
+    <w:p>
+      <w:pPr>
+        <w:rPr>
+          <w:rFonts w:ascii="Helvetica" w:hAnsi="Helvetica"/>
+          <w:sz w:val="24"/>
+        </w:rPr>
+      </w:pPr>
+      <w:r>
+        <w:rPr>
+          <w:rFonts w:ascii="Helvetica" w:hAnsi="Helvetica"/>
+          <w:sz w:val="24"/>
+        </w:rPr>
+        <w:t>Dependencies:</w:t>
+      </w:r>
+    </w:p>
+    <w:p>
+      <w:pPr>
+        <w:pStyle w:val="ListParagraph"/>
+        <w:numPr>
+          <w:ilvl w:val="0"/>
+          <w:numId w:val="2"/>
+        </w:numPr>
+        <w:rPr>
+          <w:rFonts w:ascii="Helvetica" w:hAnsi="Helvetica"/>
+          <w:sz w:val="24"/>
+        </w:rPr>
+      </w:pPr>
+      <w:proofErr w:type="spellStart"/>
+      <w:r>
+        <w:rPr>
+          <w:rFonts w:ascii="Helvetica" w:hAnsi="Helvetica"/>
+          <w:sz w:val="24"/>
+        </w:rPr>
+        <w:t>tensorflow</w:t>
       </w:r>
       <w:proofErr w:type="spellEnd"/>
       <w:r>
+        <w:rPr>
+          <w:rFonts w:ascii="Helvetica" w:hAnsi="Helvetica"/>
+          <w:sz w:val="24"/>
+        </w:rPr>
+        <w:t xml:space="preserve"> - machine learning framework</w:t>
+      </w:r>
+    </w:p>
+    <w:p>
+      <w:pPr>
+        <w:pStyle w:val="ListParagraph"/>
+        <w:numPr>
+          <w:ilvl w:val="0"/>
+          <w:numId w:val="2"/>
+        </w:numPr>
+        <w:rPr>
+          <w:rFonts w:ascii="Helvetica" w:hAnsi="Helvetica"/>
+          <w:sz w:val="24"/>
+        </w:rPr>
+      </w:pPr>
+      <w:r>
+        <w:rPr>
+          <w:rFonts w:ascii="Helvetica" w:hAnsi="Helvetica"/>
+          <w:sz w:val="24"/>
+        </w:rPr>
+        <w:t>hdf5 / h5py - parallel data store</w:t>
+      </w:r>
+    </w:p>
+    <w:p>
+      <w:pPr>
+        <w:rPr>
+          <w:rFonts w:ascii="Helvetica" w:hAnsi="Helvetica"/>
+          <w:sz w:val="24"/>
+        </w:rPr>
+      </w:pPr>
+      <w:r>
+        <w:rPr>
+          <w:rFonts w:ascii="Helvetica" w:hAnsi="Helvetica"/>
+          <w:sz w:val="24"/>
+        </w:rPr>
+        <w:t>Next Steps:</w:t>
+      </w:r>
+    </w:p>
+    <w:p>
+      <w:pPr>
+        <w:pStyle w:val="ListParagraph"/>
+        <w:numPr>
+          <w:ilvl w:val="0"/>
+          <w:numId w:val="2"/>
+        </w:numPr>
+        <w:rPr>
+          <w:rFonts w:ascii="Helvetica" w:hAnsi="Helvetica"/>
+          <w:sz w:val="24"/>
+        </w:rPr>
+      </w:pPr>
+      <w:r>
+        <w:rPr>
+          <w:rFonts w:ascii="Helvetica" w:hAnsi="Helvetica"/>
+          <w:sz w:val="24"/>
+        </w:rPr>
+        <w:t xml:space="preserve">Build machine learning pipeline in </w:t>
+      </w:r>
+      <w:proofErr w:type="spellStart"/>
+      <w:r>
+        <w:rPr>
+          <w:rFonts w:ascii="Helvetica" w:hAnsi="Helvetica"/>
+          <w:sz w:val="24"/>
+        </w:rPr>
+        <w:t>Tensorflow</w:t>
+      </w:r>
+      <w:proofErr w:type="spellEnd"/>
+    </w:p>
+    <w:p>
+      <w:pPr>
+        <w:pStyle w:val="ListParagraph"/>
+        <w:numPr>
+          <w:ilvl w:val="0"/>
+          <w:numId w:val="2"/>
+        </w:numPr>
+        <w:rPr>
+          <w:rFonts w:ascii="Helvetica" w:hAnsi="Helvetica"/>
+          <w:sz w:val="24"/>
+        </w:rPr>
+      </w:pPr>
+      <w:r>
+        <w:rPr>
+          <w:rFonts w:ascii="Helvetica" w:hAnsi="Helvetica"/>
+          <w:sz w:val="24"/>
+        </w:rPr>
+        <w:t>Match embeddings across images – create anonymous ids</w:t>
+      </w:r>
+    </w:p>
+    <w:p>
+      <w:pPr>
+        <w:pStyle w:val="ListParagraph"/>
+        <w:numPr>
+          <w:ilvl w:val="0"/>
+          <w:numId w:val="2"/>
+        </w:numPr>
+        <w:rPr>
+          <w:rFonts w:ascii="Helvetica" w:hAnsi="Helvetica"/>
+          <w:sz w:val="24"/>
+        </w:rPr>
+      </w:pPr>
+      <w:r>
+        <w:rPr>
+          <w:rFonts w:ascii="Helvetica" w:hAnsi="Helvetica"/>
+          <w:sz w:val="24"/>
+        </w:rPr>
+        <w:t>Work out how to output classification results</w:t>
+      </w:r>
+      <w:bookmarkStart w:id="0" w:name="_GoBack"/>
+      <w:bookmarkEnd w:id="0"/>
+    </w:p>
+    <w:p>
+      <w:pPr>
+        <w:pStyle w:val="ListParagraph"/>
+        <w:numPr>
+          <w:ilvl w:val="0"/>
+          <w:numId w:val="2"/>
+        </w:numPr>
+        <w:rPr>
+          <w:rFonts w:ascii="Helvetica" w:hAnsi="Helvetica"/>
+          <w:sz w:val="24"/>
+        </w:rPr>
+      </w:pPr>
+      <w:r>
+        <w:rPr>
+          <w:rFonts w:ascii="Helvetica" w:hAnsi="Helvetica"/>
+          <w:sz w:val="24"/>
+        </w:rPr>
+        <w:t xml:space="preserve">Parallelize and prepare to run on </w:t>
+      </w:r>
+      <w:proofErr w:type="spellStart"/>
+      <w:r>
+        <w:rPr>
+          <w:rFonts w:ascii="Helvetica" w:hAnsi="Helvetica"/>
+          <w:sz w:val="24"/>
+        </w:rPr>
+        <w:t>Pawsey</w:t>
+      </w:r>
+      <w:proofErr w:type="spellEnd"/>
+    </w:p>
+    <w:p>
+      <w:pPr>
+        <w:pStyle w:val="ListParagraph"/>
+        <w:numPr>
+          <w:ilvl w:val="0"/>
+          <w:numId w:val="2"/>
+        </w:numPr>
+        <w:rPr>
+          <w:rFonts w:ascii="Helvetica" w:hAnsi="Helvetica"/>
+          <w:sz w:val="24"/>
+        </w:rPr>
+      </w:pPr>
+      <w:r>
+        <w:rPr>
+          <w:rFonts w:ascii="Helvetica" w:hAnsi="Helvetica"/>
+          <w:sz w:val="24"/>
+        </w:rPr>
+        <w:t>Build basic web app to use as interface</w:t>
+      </w:r>
+    </w:p>
+    <w:p>
+      <w:pPr>
         <w:rPr>
           <w:rFonts w:ascii="Helvetica" w:hAnsi="Helvetica"/>
           <w:b/>
           <w:sz w:val="28"/>
         </w:rPr>
-        <w:t>)</w:t>
-      </w:r>
-    </w:p>
-    <w:p>
-      <w:pPr>
-        <w:rPr>
-          <w:rFonts w:ascii="Helvetica" w:hAnsi="Helvetica"/>
-          <w:sz w:val="24"/>
-        </w:rPr>
-      </w:pPr>
-      <w:r>
-        <w:rPr>
-          <w:rFonts w:ascii="Helvetica" w:hAnsi="Helvetica"/>
-          <w:sz w:val="24"/>
-        </w:rPr>
-        <w:t>Functions:</w:t>
-      </w:r>
-    </w:p>
-    <w:p>
-      <w:pPr>
-        <w:pStyle w:val="ListParagraph"/>
-        <w:numPr>
-          <w:ilvl w:val="0"/>
-          <w:numId w:val="2"/>
-        </w:numPr>
-        <w:rPr>
-          <w:rFonts w:ascii="Helvetica" w:hAnsi="Helvetica"/>
-          <w:sz w:val="24"/>
-        </w:rPr>
-      </w:pPr>
-      <w:r>
-        <w:rPr>
-          <w:rFonts w:ascii="Helvetica" w:hAnsi="Helvetica"/>
-          <w:sz w:val="24"/>
-        </w:rPr>
-        <w:t>Loads face</w:t>
-      </w:r>
-      <w:r>
-        <w:rPr>
-          <w:rFonts w:ascii="Helvetica" w:hAnsi="Helvetica"/>
-          <w:sz w:val="24"/>
-        </w:rPr>
-        <w:t xml:space="preserve">s </w:t>
-      </w:r>
-      <w:r>
-        <w:rPr>
-          <w:rFonts w:ascii="Helvetica" w:hAnsi="Helvetica"/>
-          <w:sz w:val="24"/>
-        </w:rPr>
-        <w:t>and metadata from HDF5, selects relevant features and label</w:t>
-      </w:r>
-    </w:p>
-    <w:p>
-      <w:pPr>
-        <w:pStyle w:val="ListParagraph"/>
-        <w:numPr>
-          <w:ilvl w:val="0"/>
-          <w:numId w:val="2"/>
-        </w:numPr>
-        <w:rPr>
-          <w:rFonts w:ascii="Helvetica" w:hAnsi="Helvetica"/>
-          <w:sz w:val="24"/>
-        </w:rPr>
-      </w:pPr>
-      <w:r>
-        <w:rPr>
-          <w:rFonts w:ascii="Helvetica" w:hAnsi="Helvetica"/>
-          <w:sz w:val="24"/>
-        </w:rPr>
-        <w:t>INPROGRESS: Pre-processes dataset to prepare for machine learning</w:t>
-      </w:r>
-    </w:p>
-    <w:p>
-      <w:pPr>
-        <w:pStyle w:val="ListParagraph"/>
-        <w:numPr>
-          <w:ilvl w:val="0"/>
-          <w:numId w:val="2"/>
-        </w:numPr>
-        <w:rPr>
-          <w:rFonts w:ascii="Helvetica" w:hAnsi="Helvetica"/>
-          <w:sz w:val="24"/>
-        </w:rPr>
-      </w:pPr>
-      <w:r>
-        <w:rPr>
-          <w:rFonts w:ascii="Helvetica" w:hAnsi="Helvetica"/>
-          <w:sz w:val="24"/>
-        </w:rPr>
-        <w:t xml:space="preserve">TODO: Runs training &amp; testing, outputs </w:t>
-      </w:r>
-      <w:proofErr w:type="gramStart"/>
-      <w:r>
-        <w:rPr>
-          <w:rFonts w:ascii="Helvetica" w:hAnsi="Helvetica"/>
-          <w:sz w:val="24"/>
-        </w:rPr>
-        <w:t>results</w:t>
-      </w:r>
-      <w:proofErr w:type="gramEnd"/>
-      <w:r>
-        <w:rPr>
-          <w:rFonts w:ascii="Helvetica" w:hAnsi="Helvetica"/>
-          <w:sz w:val="24"/>
-        </w:rPr>
-        <w:t xml:space="preserve"> and predictions</w:t>
-      </w:r>
-    </w:p>
-    <w:p>
-      <w:pPr>
-        <w:rPr>
-          <w:rFonts w:ascii="Helvetica" w:hAnsi="Helvetica"/>
-          <w:sz w:val="24"/>
-        </w:rPr>
-      </w:pPr>
-      <w:r>
-        <w:rPr>
-          <w:rFonts w:ascii="Helvetica" w:hAnsi="Helvetica"/>
-          <w:sz w:val="24"/>
-        </w:rPr>
-        <w:t>Dependencies:</w:t>
-      </w:r>
-    </w:p>
-    <w:p>
-      <w:pPr>
-        <w:pStyle w:val="ListParagraph"/>
-        <w:numPr>
-          <w:ilvl w:val="0"/>
-          <w:numId w:val="2"/>
-        </w:numPr>
-        <w:rPr>
-          <w:rFonts w:ascii="Helvetica" w:hAnsi="Helvetica"/>
-          <w:sz w:val="24"/>
-        </w:rPr>
-      </w:pPr>
-      <w:proofErr w:type="spellStart"/>
-      <w:r>
-        <w:rPr>
-          <w:rFonts w:ascii="Helvetica" w:hAnsi="Helvetica"/>
-          <w:sz w:val="24"/>
-        </w:rPr>
-        <w:t>tensorflow</w:t>
-      </w:r>
-      <w:proofErr w:type="spellEnd"/>
-      <w:r>
-        <w:rPr>
-          <w:rFonts w:ascii="Helvetica" w:hAnsi="Helvetica"/>
-          <w:sz w:val="24"/>
-        </w:rPr>
-        <w:t xml:space="preserve"> - machine learning framework</w:t>
-      </w:r>
-    </w:p>
-    <w:p>
-      <w:pPr>
-        <w:pStyle w:val="ListParagraph"/>
-        <w:numPr>
-          <w:ilvl w:val="0"/>
-          <w:numId w:val="2"/>
-        </w:numPr>
-        <w:rPr>
-          <w:rFonts w:ascii="Helvetica" w:hAnsi="Helvetica"/>
-          <w:sz w:val="24"/>
-        </w:rPr>
-      </w:pPr>
-      <w:r>
-        <w:rPr>
-          <w:rFonts w:ascii="Helvetica" w:hAnsi="Helvetica"/>
-          <w:sz w:val="24"/>
-        </w:rPr>
-        <w:t>hdf5 / h5py - parallel data store</w:t>
-      </w:r>
-    </w:p>
-    <w:p>
-      <w:pPr>
-        <w:rPr>
-          <w:rFonts w:ascii="Helvetica" w:hAnsi="Helvetica"/>
-          <w:sz w:val="24"/>
-        </w:rPr>
-      </w:pPr>
-      <w:r>
-        <w:rPr>
-          <w:rFonts w:ascii="Helvetica" w:hAnsi="Helvetica"/>
-          <w:sz w:val="24"/>
-        </w:rPr>
-        <w:t>Next Steps:</w:t>
-      </w:r>
-    </w:p>
-    <w:p>
-      <w:pPr>
-        <w:pStyle w:val="ListParagraph"/>
-        <w:numPr>
-          <w:ilvl w:val="0"/>
-          <w:numId w:val="2"/>
-        </w:numPr>
-        <w:rPr>
-          <w:rFonts w:ascii="Helvetica" w:hAnsi="Helvetica"/>
-          <w:sz w:val="24"/>
-        </w:rPr>
-      </w:pPr>
-      <w:r>
-        <w:rPr>
-          <w:rFonts w:ascii="Helvetica" w:hAnsi="Helvetica"/>
-          <w:sz w:val="24"/>
-        </w:rPr>
-        <w:t xml:space="preserve">Build machine learning pipeline in </w:t>
-      </w:r>
-      <w:proofErr w:type="spellStart"/>
-      <w:r>
-        <w:rPr>
-          <w:rFonts w:ascii="Helvetica" w:hAnsi="Helvetica"/>
-          <w:sz w:val="24"/>
-        </w:rPr>
-        <w:t>Tensorflow</w:t>
-      </w:r>
-      <w:proofErr w:type="spellEnd"/>
-    </w:p>
-    <w:p>
-      <w:pPr>
-        <w:pStyle w:val="ListParagraph"/>
-        <w:numPr>
-          <w:ilvl w:val="0"/>
-          <w:numId w:val="2"/>
-        </w:numPr>
-        <w:rPr>
-          <w:rFonts w:ascii="Helvetica" w:hAnsi="Helvetica"/>
-          <w:sz w:val="24"/>
-        </w:rPr>
-      </w:pPr>
-      <w:r>
-        <w:rPr>
-          <w:rFonts w:ascii="Helvetica" w:hAnsi="Helvetica"/>
-          <w:sz w:val="24"/>
-        </w:rPr>
-        <w:t>Work out how to output classification results</w:t>
-      </w:r>
-    </w:p>
-    <w:p>
-      <w:pPr>
-        <w:pStyle w:val="ListParagraph"/>
-        <w:numPr>
-          <w:ilvl w:val="0"/>
-          <w:numId w:val="2"/>
-        </w:numPr>
-        <w:rPr>
-          <w:rFonts w:ascii="Helvetica" w:hAnsi="Helvetica"/>
-          <w:sz w:val="24"/>
-        </w:rPr>
-      </w:pPr>
-      <w:r>
-        <w:rPr>
-          <w:rFonts w:ascii="Helvetica" w:hAnsi="Helvetica"/>
-          <w:sz w:val="24"/>
-        </w:rPr>
-        <w:t xml:space="preserve">Parallelize and prepare to run on </w:t>
-      </w:r>
-      <w:proofErr w:type="spellStart"/>
-      <w:r>
-        <w:rPr>
-          <w:rFonts w:ascii="Helvetica" w:hAnsi="Helvetica"/>
-          <w:sz w:val="24"/>
-        </w:rPr>
-        <w:t>Pawsey</w:t>
-      </w:r>
-      <w:proofErr w:type="spellEnd"/>
-    </w:p>
-    <w:p>
-      <w:pPr>
-        <w:pStyle w:val="ListParagraph"/>
-        <w:numPr>
-          <w:ilvl w:val="0"/>
-          <w:numId w:val="2"/>
-        </w:numPr>
-        <w:rPr>
-          <w:rFonts w:ascii="Helvetica" w:hAnsi="Helvetica"/>
-          <w:sz w:val="24"/>
-        </w:rPr>
-      </w:pPr>
-      <w:r>
-        <w:rPr>
-          <w:rFonts w:ascii="Helvetica" w:hAnsi="Helvetica"/>
-          <w:sz w:val="24"/>
-        </w:rPr>
-        <w:t>Build basic web app to use as interface</w:t>
-      </w:r>
-    </w:p>
-    <w:p>
-      <w:pPr>
+      </w:pPr>
+      <w:r>
         <w:rPr>
           <w:rFonts w:ascii="Helvetica" w:hAnsi="Helvetica"/>
           <w:b/>
           <w:sz w:val="28"/>
         </w:rPr>
-      </w:pPr>
+        <w:t xml:space="preserve">Other </w:t>
+      </w:r>
       <w:r>
         <w:rPr>
           <w:rFonts w:ascii="Helvetica" w:hAnsi="Helvetica"/>
           <w:b/>
           <w:sz w:val="28"/>
         </w:rPr>
-        <w:t>O</w:t>
+        <w:t>N</w:t>
       </w:r>
       <w:r>
         <w:rPr>
@@ -1148,26 +1185,8 @@
           <w:b/>
           <w:sz w:val="28"/>
         </w:rPr>
-        <w:t xml:space="preserve">ther </w:t>
-      </w:r>
-      <w:r>
-        <w:rPr>
-          <w:rFonts w:ascii="Helvetica" w:hAnsi="Helvetica"/>
-          <w:b/>
-          <w:sz w:val="28"/>
-        </w:rPr>
-        <w:t>N</w:t>
-      </w:r>
-      <w:r>
-        <w:rPr>
-          <w:rFonts w:ascii="Helvetica" w:hAnsi="Helvetica"/>
-          <w:b/>
-          <w:sz w:val="28"/>
-        </w:rPr>
         <w:t>otes:</w:t>
       </w:r>
-      <w:bookmarkStart w:id="0" w:name="_GoBack"/>
-      <w:bookmarkEnd w:id="0"/>
     </w:p>
     <w:p>
       <w:pPr>

</xml_diff>